<commit_message>
Task 1 - Update
</commit_message>
<xml_diff>
--- a/lab4/Lab 4- Report.docx
+++ b/lab4/Lab 4- Report.docx
@@ -39,6 +39,30 @@
           <w:u w:val="single"/>
         </w:rPr>
         <w:t>Task 1</w:t>
+      </w:r>
+    </w:p>
+    <w:p>
+      <w:pPr>
+        <w:rPr>
+          <w:u w:val="single"/>
+        </w:rPr>
+      </w:pPr>
+      <w:r>
+        <w:t>Training U-Net using t</w:t>
+      </w:r>
+      <w:bookmarkStart w:id="0" w:name="_GoBack"/>
+      <w:bookmarkEnd w:id="0"/>
+      <w:r>
+        <w:t>hree-fold</w:t>
+      </w:r>
+      <w:r>
+        <w:t xml:space="preserve"> cross</w:t>
+      </w:r>
+      <w:r>
+        <w:t xml:space="preserve"> validation </w:t>
+      </w:r>
+      <w:r>
+        <w:t xml:space="preserve">on the brain tumor MRI dataset. </w:t>
       </w:r>
     </w:p>
     <w:p>
@@ -328,8 +352,6 @@
         </w:rPr>
         <w:t xml:space="preserve">              </w:t>
       </w:r>
-      <w:bookmarkStart w:id="0" w:name="_GoBack"/>
-      <w:bookmarkEnd w:id="0"/>
     </w:p>
     <w:p>
       <w:pPr>
@@ -346,6 +368,12 @@
       <w:r>
         <w:rPr>
           <w:noProof/>
+        </w:rPr>
+        <w:t xml:space="preserve">   </w:t>
+      </w:r>
+      <w:r>
+        <w:rPr>
+          <w:noProof/>
           <w:u w:val="single"/>
         </w:rPr>
         <w:t xml:space="preserve">First Fold -  </w:t>
@@ -419,6 +447,957 @@
       <w:pPr>
         <w:rPr>
           <w:u w:val="single"/>
+        </w:rPr>
+      </w:pPr>
+    </w:p>
+    <w:p>
+      <w:pPr>
+        <w:rPr>
+          <w:u w:val="single"/>
+        </w:rPr>
+      </w:pPr>
+    </w:p>
+    <w:p>
+      <w:pPr>
+        <w:rPr>
+          <w:u w:val="single"/>
+        </w:rPr>
+      </w:pPr>
+    </w:p>
+    <w:p>
+      <w:pPr>
+        <w:rPr>
+          <w:u w:val="single"/>
+        </w:rPr>
+      </w:pPr>
+    </w:p>
+    <w:p>
+      <w:pPr>
+        <w:rPr>
+          <w:noProof/>
+        </w:rPr>
+      </w:pPr>
+      <w:r>
+        <w:drawing>
+          <wp:inline distT="0" distB="0" distL="0" distR="0" wp14:anchorId="27FB7154" wp14:editId="057C6B45">
+            <wp:extent cx="2724912" cy="2724912"/>
+            <wp:effectExtent l="0" t="0" r="5715" b="5715"/>
+            <wp:docPr id="5" name="Picture 5"/>
+            <wp:cNvGraphicFramePr>
+              <a:graphicFrameLocks xmlns:a="http://schemas.openxmlformats.org/drawingml/2006/main" noChangeAspect="1"/>
+            </wp:cNvGraphicFramePr>
+            <a:graphic xmlns:a="http://schemas.openxmlformats.org/drawingml/2006/main">
+              <a:graphicData uri="http://schemas.openxmlformats.org/drawingml/2006/picture">
+                <pic:pic xmlns:pic="http://schemas.openxmlformats.org/drawingml/2006/picture">
+                  <pic:nvPicPr>
+                    <pic:cNvPr id="1" name=""/>
+                    <pic:cNvPicPr/>
+                  </pic:nvPicPr>
+                  <pic:blipFill>
+                    <a:blip r:embed="rId8"/>
+                    <a:stretch>
+                      <a:fillRect/>
+                    </a:stretch>
+                  </pic:blipFill>
+                  <pic:spPr>
+                    <a:xfrm>
+                      <a:off x="0" y="0"/>
+                      <a:ext cx="2724912" cy="2724912"/>
+                    </a:xfrm>
+                    <a:prstGeom prst="rect">
+                      <a:avLst/>
+                    </a:prstGeom>
+                  </pic:spPr>
+                </pic:pic>
+              </a:graphicData>
+            </a:graphic>
+          </wp:inline>
+        </w:drawing>
+      </w:r>
+      <w:r>
+        <w:rPr>
+          <w:noProof/>
+        </w:rPr>
+        <w:t xml:space="preserve"> </w:t>
+      </w:r>
+      <w:r>
+        <w:rPr>
+          <w:noProof/>
+        </w:rPr>
+        <w:tab/>
+      </w:r>
+      <w:r>
+        <w:drawing>
+          <wp:inline distT="0" distB="0" distL="0" distR="0" wp14:anchorId="05659031" wp14:editId="11A5D6C3">
+            <wp:extent cx="2724912" cy="2724912"/>
+            <wp:effectExtent l="0" t="0" r="5715" b="5715"/>
+            <wp:docPr id="6" name="Picture 6"/>
+            <wp:cNvGraphicFramePr>
+              <a:graphicFrameLocks xmlns:a="http://schemas.openxmlformats.org/drawingml/2006/main" noChangeAspect="1"/>
+            </wp:cNvGraphicFramePr>
+            <a:graphic xmlns:a="http://schemas.openxmlformats.org/drawingml/2006/main">
+              <a:graphicData uri="http://schemas.openxmlformats.org/drawingml/2006/picture">
+                <pic:pic xmlns:pic="http://schemas.openxmlformats.org/drawingml/2006/picture">
+                  <pic:nvPicPr>
+                    <pic:cNvPr id="1" name=""/>
+                    <pic:cNvPicPr/>
+                  </pic:nvPicPr>
+                  <pic:blipFill>
+                    <a:blip r:embed="rId9"/>
+                    <a:stretch>
+                      <a:fillRect/>
+                    </a:stretch>
+                  </pic:blipFill>
+                  <pic:spPr>
+                    <a:xfrm>
+                      <a:off x="0" y="0"/>
+                      <a:ext cx="2724912" cy="2724912"/>
+                    </a:xfrm>
+                    <a:prstGeom prst="rect">
+                      <a:avLst/>
+                    </a:prstGeom>
+                  </pic:spPr>
+                </pic:pic>
+              </a:graphicData>
+            </a:graphic>
+          </wp:inline>
+        </w:drawing>
+      </w:r>
+    </w:p>
+    <w:p>
+      <w:pPr>
+        <w:ind w:firstLine="720"/>
+        <w:rPr>
+          <w:noProof/>
+        </w:rPr>
+      </w:pPr>
+    </w:p>
+    <w:p>
+      <w:pPr>
+        <w:ind w:firstLine="720"/>
+        <w:rPr>
+          <w:noProof/>
+          <w:u w:val="single"/>
+        </w:rPr>
+      </w:pPr>
+      <w:r>
+        <w:rPr>
+          <w:noProof/>
+          <w:u w:val="single"/>
+        </w:rPr>
+        <w:t xml:space="preserve">Second Fold – Dice Coefficient </w:t>
+      </w:r>
+      <w:r>
+        <w:rPr>
+          <w:noProof/>
+        </w:rPr>
+        <w:tab/>
+      </w:r>
+      <w:r>
+        <w:rPr>
+          <w:noProof/>
+        </w:rPr>
+        <w:tab/>
+        <w:t xml:space="preserve">            </w:t>
+      </w:r>
+      <w:r>
+        <w:rPr>
+          <w:noProof/>
+        </w:rPr>
+        <w:t xml:space="preserve">   </w:t>
+      </w:r>
+      <w:r>
+        <w:rPr>
+          <w:noProof/>
+        </w:rPr>
+        <w:t xml:space="preserve"> </w:t>
+      </w:r>
+      <w:r>
+        <w:rPr>
+          <w:noProof/>
+          <w:u w:val="single"/>
+        </w:rPr>
+        <w:t>Second Fold –</w:t>
+      </w:r>
+      <w:r>
+        <w:rPr>
+          <w:noProof/>
+          <w:u w:val="single"/>
+        </w:rPr>
+        <w:t xml:space="preserve"> Loss Curve</w:t>
+      </w:r>
+      <w:r>
+        <w:rPr>
+          <w:noProof/>
+          <w:u w:val="single"/>
+        </w:rPr>
+        <w:t xml:space="preserve"> </w:t>
+      </w:r>
+    </w:p>
+    <w:p>
+      <w:pPr>
+        <w:rPr>
+          <w:noProof/>
+          <w:u w:val="single"/>
+        </w:rPr>
+      </w:pPr>
+    </w:p>
+    <w:p>
+      <w:pPr>
+        <w:rPr>
+          <w:noProof/>
+        </w:rPr>
+      </w:pPr>
+      <w:r>
+        <w:drawing>
+          <wp:inline distT="0" distB="0" distL="0" distR="0" wp14:anchorId="09A5B1CF" wp14:editId="20A05364">
+            <wp:extent cx="2724912" cy="2724912"/>
+            <wp:effectExtent l="0" t="0" r="5715" b="5715"/>
+            <wp:docPr id="7" name="Picture 7"/>
+            <wp:cNvGraphicFramePr>
+              <a:graphicFrameLocks xmlns:a="http://schemas.openxmlformats.org/drawingml/2006/main" noChangeAspect="1"/>
+            </wp:cNvGraphicFramePr>
+            <a:graphic xmlns:a="http://schemas.openxmlformats.org/drawingml/2006/main">
+              <a:graphicData uri="http://schemas.openxmlformats.org/drawingml/2006/picture">
+                <pic:pic xmlns:pic="http://schemas.openxmlformats.org/drawingml/2006/picture">
+                  <pic:nvPicPr>
+                    <pic:cNvPr id="1" name=""/>
+                    <pic:cNvPicPr/>
+                  </pic:nvPicPr>
+                  <pic:blipFill>
+                    <a:blip r:embed="rId10"/>
+                    <a:stretch>
+                      <a:fillRect/>
+                    </a:stretch>
+                  </pic:blipFill>
+                  <pic:spPr>
+                    <a:xfrm>
+                      <a:off x="0" y="0"/>
+                      <a:ext cx="2724912" cy="2724912"/>
+                    </a:xfrm>
+                    <a:prstGeom prst="rect">
+                      <a:avLst/>
+                    </a:prstGeom>
+                  </pic:spPr>
+                </pic:pic>
+              </a:graphicData>
+            </a:graphic>
+          </wp:inline>
+        </w:drawing>
+      </w:r>
+      <w:r>
+        <w:rPr>
+          <w:noProof/>
+        </w:rPr>
+        <w:t xml:space="preserve"> </w:t>
+      </w:r>
+      <w:r>
+        <w:rPr>
+          <w:noProof/>
+        </w:rPr>
+        <w:tab/>
+      </w:r>
+      <w:r>
+        <w:drawing>
+          <wp:inline distT="0" distB="0" distL="0" distR="0" wp14:anchorId="4921B641" wp14:editId="001FDDFB">
+            <wp:extent cx="2724912" cy="2724912"/>
+            <wp:effectExtent l="0" t="0" r="5715" b="5715"/>
+            <wp:docPr id="8" name="Picture 8"/>
+            <wp:cNvGraphicFramePr>
+              <a:graphicFrameLocks xmlns:a="http://schemas.openxmlformats.org/drawingml/2006/main" noChangeAspect="1"/>
+            </wp:cNvGraphicFramePr>
+            <a:graphic xmlns:a="http://schemas.openxmlformats.org/drawingml/2006/main">
+              <a:graphicData uri="http://schemas.openxmlformats.org/drawingml/2006/picture">
+                <pic:pic xmlns:pic="http://schemas.openxmlformats.org/drawingml/2006/picture">
+                  <pic:nvPicPr>
+                    <pic:cNvPr id="1" name=""/>
+                    <pic:cNvPicPr/>
+                  </pic:nvPicPr>
+                  <pic:blipFill>
+                    <a:blip r:embed="rId11"/>
+                    <a:stretch>
+                      <a:fillRect/>
+                    </a:stretch>
+                  </pic:blipFill>
+                  <pic:spPr>
+                    <a:xfrm>
+                      <a:off x="0" y="0"/>
+                      <a:ext cx="2724912" cy="2724912"/>
+                    </a:xfrm>
+                    <a:prstGeom prst="rect">
+                      <a:avLst/>
+                    </a:prstGeom>
+                  </pic:spPr>
+                </pic:pic>
+              </a:graphicData>
+            </a:graphic>
+          </wp:inline>
+        </w:drawing>
+      </w:r>
+    </w:p>
+    <w:p>
+      <w:pPr>
+        <w:rPr>
+          <w:noProof/>
+        </w:rPr>
+      </w:pPr>
+      <w:r>
+        <w:rPr>
+          <w:noProof/>
+        </w:rPr>
+        <w:t xml:space="preserve">                  </w:t>
+      </w:r>
+      <w:r>
+        <w:rPr>
+          <w:noProof/>
+        </w:rPr>
+        <w:t xml:space="preserve">  </w:t>
+      </w:r>
+    </w:p>
+    <w:p>
+      <w:pPr>
+        <w:rPr>
+          <w:noProof/>
+        </w:rPr>
+      </w:pPr>
+      <w:r>
+        <w:rPr>
+          <w:noProof/>
+        </w:rPr>
+        <w:t xml:space="preserve">  </w:t>
+      </w:r>
+      <w:r>
+        <w:rPr>
+          <w:noProof/>
+        </w:rPr>
+        <w:tab/>
+        <w:t xml:space="preserve">     </w:t>
+      </w:r>
+      <w:r>
+        <w:rPr>
+          <w:noProof/>
+          <w:u w:val="single"/>
+        </w:rPr>
+        <w:t xml:space="preserve">Second Fold – </w:t>
+      </w:r>
+      <w:r>
+        <w:rPr>
+          <w:noProof/>
+          <w:u w:val="single"/>
+        </w:rPr>
+        <w:t>Recall</w:t>
+      </w:r>
+      <w:r>
+        <w:rPr>
+          <w:noProof/>
+          <w:u w:val="single"/>
+        </w:rPr>
+        <w:t xml:space="preserve"> </w:t>
+      </w:r>
+      <w:r>
+        <w:rPr>
+          <w:noProof/>
+        </w:rPr>
+        <w:tab/>
+      </w:r>
+      <w:r>
+        <w:rPr>
+          <w:noProof/>
+        </w:rPr>
+        <w:t xml:space="preserve"> </w:t>
+      </w:r>
+      <w:r>
+        <w:rPr>
+          <w:noProof/>
+        </w:rPr>
+        <w:tab/>
+      </w:r>
+      <w:r>
+        <w:rPr>
+          <w:noProof/>
+        </w:rPr>
+        <w:tab/>
+      </w:r>
+      <w:r>
+        <w:rPr>
+          <w:noProof/>
+        </w:rPr>
+        <w:tab/>
+        <w:t xml:space="preserve">        </w:t>
+      </w:r>
+      <w:r>
+        <w:rPr>
+          <w:noProof/>
+        </w:rPr>
+        <w:t xml:space="preserve"> </w:t>
+      </w:r>
+      <w:r>
+        <w:rPr>
+          <w:noProof/>
+          <w:u w:val="single"/>
+        </w:rPr>
+        <w:t xml:space="preserve">Second Fold – </w:t>
+      </w:r>
+      <w:r>
+        <w:rPr>
+          <w:noProof/>
+          <w:u w:val="single"/>
+        </w:rPr>
+        <w:t>Precision</w:t>
+      </w:r>
+      <w:r>
+        <w:rPr>
+          <w:noProof/>
+          <w:u w:val="single"/>
+        </w:rPr>
+        <w:t xml:space="preserve"> </w:t>
+      </w:r>
+      <w:r>
+        <w:rPr>
+          <w:noProof/>
+        </w:rPr>
+        <w:tab/>
+      </w:r>
+      <w:r>
+        <w:rPr>
+          <w:noProof/>
+        </w:rPr>
+        <w:t xml:space="preserve"> </w:t>
+      </w:r>
+      <w:r>
+        <w:rPr>
+          <w:noProof/>
+        </w:rPr>
+        <w:tab/>
+      </w:r>
+    </w:p>
+    <w:p>
+      <w:pPr>
+        <w:rPr>
+          <w:noProof/>
+        </w:rPr>
+      </w:pPr>
+    </w:p>
+    <w:p>
+      <w:pPr>
+        <w:rPr>
+          <w:noProof/>
+        </w:rPr>
+      </w:pPr>
+    </w:p>
+    <w:p>
+      <w:pPr>
+        <w:rPr>
+          <w:noProof/>
+        </w:rPr>
+      </w:pPr>
+    </w:p>
+    <w:p>
+      <w:pPr>
+        <w:rPr>
+          <w:noProof/>
+        </w:rPr>
+      </w:pPr>
+    </w:p>
+    <w:p>
+      <w:pPr>
+        <w:rPr>
+          <w:noProof/>
+        </w:rPr>
+      </w:pPr>
+    </w:p>
+    <w:p>
+      <w:pPr>
+        <w:rPr>
+          <w:noProof/>
+        </w:rPr>
+      </w:pPr>
+    </w:p>
+    <w:p>
+      <w:pPr>
+        <w:rPr>
+          <w:noProof/>
+        </w:rPr>
+      </w:pPr>
+    </w:p>
+    <w:p>
+      <w:pPr>
+        <w:rPr>
+          <w:noProof/>
+        </w:rPr>
+      </w:pPr>
+    </w:p>
+    <w:p>
+      <w:pPr>
+        <w:rPr>
+          <w:noProof/>
+        </w:rPr>
+      </w:pPr>
+      <w:r>
+        <w:rPr>
+          <w:noProof/>
+        </w:rPr>
+        <w:lastRenderedPageBreak/>
+        <w:drawing>
+          <wp:inline distT="0" distB="0" distL="0" distR="0" wp14:anchorId="24A83510" wp14:editId="1D2C6E8F">
+            <wp:extent cx="2724912" cy="2724912"/>
+            <wp:effectExtent l="0" t="0" r="5715" b="5715"/>
+            <wp:docPr id="9" name="Picture 9"/>
+            <wp:cNvGraphicFramePr>
+              <a:graphicFrameLocks xmlns:a="http://schemas.openxmlformats.org/drawingml/2006/main" noChangeAspect="1"/>
+            </wp:cNvGraphicFramePr>
+            <a:graphic xmlns:a="http://schemas.openxmlformats.org/drawingml/2006/main">
+              <a:graphicData uri="http://schemas.openxmlformats.org/drawingml/2006/picture">
+                <pic:pic xmlns:pic="http://schemas.openxmlformats.org/drawingml/2006/picture">
+                  <pic:nvPicPr>
+                    <pic:cNvPr id="1" name=""/>
+                    <pic:cNvPicPr/>
+                  </pic:nvPicPr>
+                  <pic:blipFill>
+                    <a:blip r:embed="rId12"/>
+                    <a:stretch>
+                      <a:fillRect/>
+                    </a:stretch>
+                  </pic:blipFill>
+                  <pic:spPr>
+                    <a:xfrm>
+                      <a:off x="0" y="0"/>
+                      <a:ext cx="2724912" cy="2724912"/>
+                    </a:xfrm>
+                    <a:prstGeom prst="rect">
+                      <a:avLst/>
+                    </a:prstGeom>
+                  </pic:spPr>
+                </pic:pic>
+              </a:graphicData>
+            </a:graphic>
+          </wp:inline>
+        </w:drawing>
+      </w:r>
+      <w:r>
+        <w:rPr>
+          <w:noProof/>
+        </w:rPr>
+        <w:tab/>
+      </w:r>
+      <w:r>
+        <w:rPr>
+          <w:noProof/>
+        </w:rPr>
+        <w:tab/>
+      </w:r>
+      <w:r>
+        <w:rPr>
+          <w:noProof/>
+        </w:rPr>
+        <w:drawing>
+          <wp:inline distT="0" distB="0" distL="0" distR="0" wp14:anchorId="49DB1AA1" wp14:editId="79F1C2B5">
+            <wp:extent cx="2724912" cy="2724912"/>
+            <wp:effectExtent l="0" t="0" r="5715" b="5715"/>
+            <wp:docPr id="10" name="Picture 10"/>
+            <wp:cNvGraphicFramePr>
+              <a:graphicFrameLocks xmlns:a="http://schemas.openxmlformats.org/drawingml/2006/main" noChangeAspect="1"/>
+            </wp:cNvGraphicFramePr>
+            <a:graphic xmlns:a="http://schemas.openxmlformats.org/drawingml/2006/main">
+              <a:graphicData uri="http://schemas.openxmlformats.org/drawingml/2006/picture">
+                <pic:pic xmlns:pic="http://schemas.openxmlformats.org/drawingml/2006/picture">
+                  <pic:nvPicPr>
+                    <pic:cNvPr id="1" name=""/>
+                    <pic:cNvPicPr/>
+                  </pic:nvPicPr>
+                  <pic:blipFill>
+                    <a:blip r:embed="rId13"/>
+                    <a:stretch>
+                      <a:fillRect/>
+                    </a:stretch>
+                  </pic:blipFill>
+                  <pic:spPr>
+                    <a:xfrm>
+                      <a:off x="0" y="0"/>
+                      <a:ext cx="2724912" cy="2724912"/>
+                    </a:xfrm>
+                    <a:prstGeom prst="rect">
+                      <a:avLst/>
+                    </a:prstGeom>
+                  </pic:spPr>
+                </pic:pic>
+              </a:graphicData>
+            </a:graphic>
+          </wp:inline>
+        </w:drawing>
+      </w:r>
+    </w:p>
+    <w:p>
+      <w:pPr>
+        <w:ind w:firstLine="720"/>
+        <w:rPr>
+          <w:noProof/>
+          <w:u w:val="single"/>
+        </w:rPr>
+      </w:pPr>
+      <w:r>
+        <w:rPr>
+          <w:noProof/>
+          <w:u w:val="single"/>
+        </w:rPr>
+        <w:t>Third</w:t>
+      </w:r>
+      <w:r>
+        <w:rPr>
+          <w:noProof/>
+          <w:u w:val="single"/>
+        </w:rPr>
+        <w:t xml:space="preserve"> Fold – Dice Coefficient </w:t>
+      </w:r>
+      <w:r>
+        <w:rPr>
+          <w:noProof/>
+        </w:rPr>
+        <w:tab/>
+      </w:r>
+      <w:r>
+        <w:rPr>
+          <w:noProof/>
+        </w:rPr>
+        <w:tab/>
+        <w:t xml:space="preserve">            </w:t>
+      </w:r>
+      <w:r>
+        <w:rPr>
+          <w:noProof/>
+        </w:rPr>
+        <w:t xml:space="preserve">   </w:t>
+      </w:r>
+      <w:r>
+        <w:rPr>
+          <w:noProof/>
+        </w:rPr>
+        <w:tab/>
+        <w:t xml:space="preserve">      </w:t>
+      </w:r>
+      <w:r>
+        <w:rPr>
+          <w:noProof/>
+        </w:rPr>
+        <w:t xml:space="preserve"> </w:t>
+      </w:r>
+      <w:r>
+        <w:rPr>
+          <w:noProof/>
+          <w:u w:val="single"/>
+        </w:rPr>
+        <w:t xml:space="preserve">Third </w:t>
+      </w:r>
+      <w:r>
+        <w:rPr>
+          <w:noProof/>
+          <w:u w:val="single"/>
+        </w:rPr>
+        <w:t xml:space="preserve"> Fold –</w:t>
+      </w:r>
+      <w:r>
+        <w:rPr>
+          <w:noProof/>
+          <w:u w:val="single"/>
+        </w:rPr>
+        <w:t xml:space="preserve"> Loss Curve</w:t>
+      </w:r>
+      <w:r>
+        <w:rPr>
+          <w:noProof/>
+          <w:u w:val="single"/>
+        </w:rPr>
+        <w:t xml:space="preserve"> </w:t>
+      </w:r>
+    </w:p>
+    <w:p>
+      <w:pPr>
+        <w:rPr>
+          <w:noProof/>
+        </w:rPr>
+      </w:pPr>
+    </w:p>
+    <w:p>
+      <w:pPr>
+        <w:rPr>
+          <w:noProof/>
+          <w:u w:val="single"/>
+        </w:rPr>
+      </w:pPr>
+      <w:r>
+        <w:rPr>
+          <w:noProof/>
+        </w:rPr>
+        <w:tab/>
+      </w:r>
+      <w:r>
+        <w:rPr>
+          <w:noProof/>
+        </w:rPr>
+        <w:tab/>
+      </w:r>
+    </w:p>
+    <w:p>
+      <w:pPr>
+        <w:rPr>
+          <w:noProof/>
+        </w:rPr>
+      </w:pPr>
+      <w:r>
+        <w:rPr>
+          <w:noProof/>
+        </w:rPr>
+        <w:drawing>
+          <wp:inline distT="0" distB="0" distL="0" distR="0" wp14:anchorId="6BFC5823" wp14:editId="29AD2714">
+            <wp:extent cx="2724912" cy="2724912"/>
+            <wp:effectExtent l="0" t="0" r="5715" b="5715"/>
+            <wp:docPr id="12" name="Picture 12"/>
+            <wp:cNvGraphicFramePr>
+              <a:graphicFrameLocks xmlns:a="http://schemas.openxmlformats.org/drawingml/2006/main" noChangeAspect="1"/>
+            </wp:cNvGraphicFramePr>
+            <a:graphic xmlns:a="http://schemas.openxmlformats.org/drawingml/2006/main">
+              <a:graphicData uri="http://schemas.openxmlformats.org/drawingml/2006/picture">
+                <pic:pic xmlns:pic="http://schemas.openxmlformats.org/drawingml/2006/picture">
+                  <pic:nvPicPr>
+                    <pic:cNvPr id="1" name=""/>
+                    <pic:cNvPicPr/>
+                  </pic:nvPicPr>
+                  <pic:blipFill>
+                    <a:blip r:embed="rId14"/>
+                    <a:stretch>
+                      <a:fillRect/>
+                    </a:stretch>
+                  </pic:blipFill>
+                  <pic:spPr>
+                    <a:xfrm>
+                      <a:off x="0" y="0"/>
+                      <a:ext cx="2724912" cy="2724912"/>
+                    </a:xfrm>
+                    <a:prstGeom prst="rect">
+                      <a:avLst/>
+                    </a:prstGeom>
+                  </pic:spPr>
+                </pic:pic>
+              </a:graphicData>
+            </a:graphic>
+          </wp:inline>
+        </w:drawing>
+      </w:r>
+      <w:r>
+        <w:rPr>
+          <w:noProof/>
+        </w:rPr>
+        <w:t xml:space="preserve">              </w:t>
+      </w:r>
+      <w:r>
+        <w:rPr>
+          <w:noProof/>
+        </w:rPr>
+        <w:drawing>
+          <wp:inline distT="0" distB="0" distL="0" distR="0" wp14:anchorId="362C2C8C" wp14:editId="20209A6F">
+            <wp:extent cx="2724912" cy="2724912"/>
+            <wp:effectExtent l="0" t="0" r="5715" b="5715"/>
+            <wp:docPr id="11" name="Picture 11"/>
+            <wp:cNvGraphicFramePr>
+              <a:graphicFrameLocks xmlns:a="http://schemas.openxmlformats.org/drawingml/2006/main" noChangeAspect="1"/>
+            </wp:cNvGraphicFramePr>
+            <a:graphic xmlns:a="http://schemas.openxmlformats.org/drawingml/2006/main">
+              <a:graphicData uri="http://schemas.openxmlformats.org/drawingml/2006/picture">
+                <pic:pic xmlns:pic="http://schemas.openxmlformats.org/drawingml/2006/picture">
+                  <pic:nvPicPr>
+                    <pic:cNvPr id="1" name=""/>
+                    <pic:cNvPicPr/>
+                  </pic:nvPicPr>
+                  <pic:blipFill>
+                    <a:blip r:embed="rId15"/>
+                    <a:stretch>
+                      <a:fillRect/>
+                    </a:stretch>
+                  </pic:blipFill>
+                  <pic:spPr>
+                    <a:xfrm>
+                      <a:off x="0" y="0"/>
+                      <a:ext cx="2724912" cy="2724912"/>
+                    </a:xfrm>
+                    <a:prstGeom prst="rect">
+                      <a:avLst/>
+                    </a:prstGeom>
+                  </pic:spPr>
+                </pic:pic>
+              </a:graphicData>
+            </a:graphic>
+          </wp:inline>
+        </w:drawing>
+      </w:r>
+    </w:p>
+    <w:p>
+      <w:pPr>
+        <w:ind w:left="4320" w:firstLine="720"/>
+        <w:rPr>
+          <w:noProof/>
+        </w:rPr>
+      </w:pPr>
+    </w:p>
+    <w:p>
+      <w:pPr>
+        <w:ind w:left="4320" w:firstLine="720"/>
+        <w:rPr>
+          <w:noProof/>
+        </w:rPr>
+      </w:pPr>
+    </w:p>
+    <w:p>
+      <w:pPr>
+        <w:rPr>
+          <w:noProof/>
+        </w:rPr>
+      </w:pPr>
+      <w:r>
+        <w:rPr>
+          <w:noProof/>
+        </w:rPr>
+        <w:t xml:space="preserve">  </w:t>
+      </w:r>
+      <w:r>
+        <w:rPr>
+          <w:noProof/>
+        </w:rPr>
+        <w:tab/>
+        <w:t xml:space="preserve">     </w:t>
+      </w:r>
+      <w:r>
+        <w:rPr>
+          <w:noProof/>
+          <w:u w:val="single"/>
+        </w:rPr>
+        <w:t>Third</w:t>
+      </w:r>
+      <w:r>
+        <w:rPr>
+          <w:noProof/>
+          <w:u w:val="single"/>
+        </w:rPr>
+        <w:t xml:space="preserve"> Fold – </w:t>
+      </w:r>
+      <w:r>
+        <w:rPr>
+          <w:noProof/>
+          <w:u w:val="single"/>
+        </w:rPr>
+        <w:t>Recall</w:t>
+      </w:r>
+      <w:r>
+        <w:rPr>
+          <w:noProof/>
+          <w:u w:val="single"/>
+        </w:rPr>
+        <w:t xml:space="preserve"> </w:t>
+      </w:r>
+      <w:r>
+        <w:rPr>
+          <w:noProof/>
+        </w:rPr>
+        <w:tab/>
+      </w:r>
+      <w:r>
+        <w:rPr>
+          <w:noProof/>
+        </w:rPr>
+        <w:t xml:space="preserve"> </w:t>
+      </w:r>
+      <w:r>
+        <w:rPr>
+          <w:noProof/>
+        </w:rPr>
+        <w:tab/>
+      </w:r>
+      <w:r>
+        <w:rPr>
+          <w:noProof/>
+        </w:rPr>
+        <w:tab/>
+      </w:r>
+      <w:r>
+        <w:rPr>
+          <w:noProof/>
+        </w:rPr>
+        <w:tab/>
+        <w:t xml:space="preserve">         </w:t>
+      </w:r>
+      <w:r>
+        <w:rPr>
+          <w:noProof/>
+        </w:rPr>
+        <w:t xml:space="preserve">            </w:t>
+      </w:r>
+      <w:r>
+        <w:rPr>
+          <w:noProof/>
+          <w:u w:val="single"/>
+        </w:rPr>
+        <w:t>Third</w:t>
+      </w:r>
+      <w:r>
+        <w:rPr>
+          <w:noProof/>
+          <w:u w:val="single"/>
+        </w:rPr>
+        <w:t xml:space="preserve"> Fold – </w:t>
+      </w:r>
+      <w:r>
+        <w:rPr>
+          <w:noProof/>
+          <w:u w:val="single"/>
+        </w:rPr>
+        <w:t>Precision</w:t>
+      </w:r>
+      <w:r>
+        <w:rPr>
+          <w:noProof/>
+          <w:u w:val="single"/>
+        </w:rPr>
+        <w:t xml:space="preserve"> </w:t>
+      </w:r>
+      <w:r>
+        <w:rPr>
+          <w:noProof/>
+        </w:rPr>
+        <w:tab/>
+      </w:r>
+      <w:r>
+        <w:rPr>
+          <w:noProof/>
+        </w:rPr>
+        <w:t xml:space="preserve"> </w:t>
+      </w:r>
+      <w:r>
+        <w:rPr>
+          <w:noProof/>
+        </w:rPr>
+        <w:tab/>
+      </w:r>
+    </w:p>
+    <w:p>
+      <w:pPr>
+        <w:ind w:left="4320" w:firstLine="720"/>
+        <w:rPr>
+          <w:noProof/>
+        </w:rPr>
+      </w:pPr>
+    </w:p>
+    <w:p>
+      <w:pPr>
+        <w:ind w:left="4320" w:firstLine="720"/>
+        <w:rPr>
+          <w:noProof/>
+        </w:rPr>
+      </w:pPr>
+    </w:p>
+    <w:p>
+      <w:pPr>
+        <w:ind w:left="4320" w:firstLine="720"/>
+        <w:rPr>
+          <w:noProof/>
         </w:rPr>
       </w:pPr>
     </w:p>

</xml_diff>